<commit_message>
Added tasks to Lab 2
</commit_message>
<xml_diff>
--- a/in_process/Lab_2.docx
+++ b/in_process/Lab_2.docx
@@ -43,9 +43,6 @@
                 </w:rPr>
                 <w:alias w:val="Company"/>
                 <w:id w:val="15524243"/>
-                <w:placeholder>
-                  <w:docPart w:val="B63F52EFEFE649989ACB869DDE64ABC6"/>
-                </w:placeholder>
                 <w:dataBinding w:prefixMappings="xmlns:ns0='http://schemas.openxmlformats.org/officeDocument/2006/extended-properties'" w:xpath="/ns0:Properties[1]/ns0:Company[1]" w:storeItemID="{6668398D-A668-4E3E-A5EB-62B293D839F1}"/>
                 <w:text/>
               </w:sdtPr>
@@ -657,6 +654,63 @@
           <w:pPr>
             <w:ind w:firstLine="567"/>
           </w:pPr>
+          <w:r>
+            <w:t>Образуют ли полукольцо, кольцо,</w:t>
+          </w:r>
+          <w:r>
+            <w:rPr>
+              <w:rFonts w:eastAsiaTheme="minorEastAsia"/>
+            </w:rPr>
+            <w:t xml:space="preserve"> </w:t>
+          </w:r>
+          <m:oMath>
+            <m:r>
+              <w:rPr>
+                <w:rFonts w:ascii="Cambria Math" w:hAnsi="Cambria Math"/>
+              </w:rPr>
+              <m:t/>
+            </m:r>
+            <w:proofErr w:type="gramStart"/>
+            <m:r>
+              <w:rPr>
+                <w:rFonts w:ascii="Cambria Math" w:hAnsi="Cambria Math"/>
+              </w:rPr>
+              <m:t/>
+            </m:r>
+          </m:oMath>
+          <w:r>
+            <w:t>-</w:t>
+          </w:r>
+          <w:proofErr w:type="gramEnd"/>
+          <w:r>
+            <w:t>кольцо, алгебру,</w:t>
+          </w:r>
+          <w:r>
+            <w:t xml:space="preserve"> </w:t>
+          </w:r>
+          <m:oMath>
+            <m:r>
+              <w:rPr>
+                <w:rFonts w:ascii="Cambria Math" w:hAnsi="Cambria Math"/>
+              </w:rPr>
+              <m:t>σ</m:t>
+            </m:r>
+          </m:oMath>
+          <w:r>
+            <w:t xml:space="preserve"> </w:t>
+          </w:r>
+          <w:r>
+            <w:t xml:space="preserve">-алгебру следующие </w:t>
+          </w:r>
+          <w:r>
+            <w:t>в</w:t>
+          </w:r>
+          <w:r>
+            <w:t>се о</w:t>
+          </w:r>
+          <w:r>
+            <w:t>граниченные множества на прямой.</w:t>
+          </w:r>
         </w:p>
         <w:p>
           <w:pPr>
@@ -681,16 +735,1221 @@
         </w:p>
         <w:p>
           <w:pPr>
+            <w:pStyle w:val="Heading2"/>
+          </w:pPr>
+          <w:r>
+            <w:t>Постановка задачи</w:t>
+          </w:r>
+        </w:p>
+        <w:p>
+          <w:pPr>
+            <w:ind w:firstLine="567"/>
+          </w:pPr>
+          <w:proofErr w:type="gramStart"/>
+          <w:r>
+            <w:t>Пуст</w:t>
+          </w:r>
+          <w:proofErr w:type="gramEnd"/>
+          <m:oMath>
+            <m:r>
+              <w:rPr>
+                <w:rFonts w:ascii="Cambria Math" w:hAnsi="Cambria Math"/>
+              </w:rPr>
+              <m:t xml:space="preserve"> </m:t>
+            </m:r>
+            <m:r>
+              <w:rPr>
+                <w:rFonts w:ascii="Cambria Math" w:hAnsi="Cambria Math"/>
+              </w:rPr>
+              <m:t>X={a,b,c}</m:t>
+            </m:r>
+          </m:oMath>
+          <w:r>
+            <w:t>ь</w:t>
+          </w:r>
+          <w:r>
+            <w:rPr>
+              <w:rFonts w:eastAsiaTheme="minorEastAsia"/>
+            </w:rPr>
+            <w:t>,</w:t>
+          </w:r>
+          <w:r>
+            <w:t xml:space="preserve"> </w:t>
+          </w:r>
+          <w:r>
+            <w:t>полукольцо</w:t>
+          </w:r>
+          <m:oMath>
+            <m:r>
+              <w:rPr>
+                <w:rFonts w:ascii="Cambria Math" w:hAnsi="Cambria Math"/>
+              </w:rPr>
+              <m:t xml:space="preserve"> </m:t>
+            </m:r>
+            <m:r>
+              <w:rPr>
+                <w:rFonts w:ascii="Cambria Math" w:hAnsi="Cambria Math"/>
+              </w:rPr>
+              <m:t>S=</m:t>
+            </m:r>
+            <m:r>
+              <m:rPr>
+                <m:scr m:val="script"/>
+              </m:rPr>
+              <w:rPr>
+                <w:rFonts w:ascii="Cambria Math" w:hAnsi="Cambria Math"/>
+              </w:rPr>
+              <m:t>P(</m:t>
+            </m:r>
+            <m:r>
+              <w:rPr>
+                <w:rFonts w:ascii="Cambria Math" w:hAnsi="Cambria Math"/>
+              </w:rPr>
+              <m:t>X)</m:t>
+            </m:r>
+          </m:oMath>
+          <w:r>
+            <w:t>. Постро</w:t>
+          </w:r>
+          <w:r>
+            <w:t>ить, если возможно, меру на</w:t>
+          </w:r>
+          <w:r>
+            <w:t xml:space="preserve"> </w:t>
+          </w:r>
+          <m:oMath>
+            <m:r>
+              <w:rPr>
+                <w:rFonts w:ascii="Cambria Math" w:hAnsi="Cambria Math"/>
+              </w:rPr>
+              <m:t>S</m:t>
+            </m:r>
+          </m:oMath>
+          <w:r>
+            <w:t xml:space="preserve"> </w:t>
+          </w:r>
+          <w:r>
+            <w:t>так, чтобы</w:t>
+          </w:r>
+          <w:r>
+            <w:t xml:space="preserve"> </w:t>
+          </w:r>
+          <m:oMath>
+            <m:r>
+              <w:rPr>
+                <w:rFonts w:ascii="Cambria Math" w:hAnsi="Cambria Math"/>
+              </w:rPr>
+              <m:t>m</m:t>
+            </m:r>
+            <m:d>
+              <m:dPr>
+                <m:ctrlPr>
+                  <w:rPr>
+                    <w:rFonts w:ascii="Cambria Math" w:hAnsi="Cambria Math"/>
+                    <w:i/>
+                  </w:rPr>
+                </m:ctrlPr>
+              </m:dPr>
+              <m:e>
+                <m:d>
+                  <m:dPr>
+                    <m:begChr m:val="{"/>
+                    <m:endChr m:val="}"/>
+                    <m:ctrlPr>
+                      <w:rPr>
+                        <w:rFonts w:ascii="Cambria Math" w:hAnsi="Cambria Math"/>
+                        <w:i/>
+                      </w:rPr>
+                    </m:ctrlPr>
+                  </m:dPr>
+                  <m:e>
+                    <m:r>
+                      <w:rPr>
+                        <w:rFonts w:ascii="Cambria Math" w:hAnsi="Cambria Math"/>
+                      </w:rPr>
+                      <m:t>a</m:t>
+                    </m:r>
+                  </m:e>
+                </m:d>
+              </m:e>
+            </m:d>
+            <m:r>
+              <w:rPr>
+                <w:rFonts w:ascii="Cambria Math" w:hAnsi="Cambria Math"/>
+              </w:rPr>
+              <m:t>=2</m:t>
+            </m:r>
+          </m:oMath>
+          <w:r>
+            <w:t>,</w:t>
+          </w:r>
+          <w:r>
+            <w:t xml:space="preserve"> </w:t>
+          </w:r>
+          <m:oMath>
+            <m:r>
+              <w:rPr>
+                <w:rFonts w:ascii="Cambria Math" w:hAnsi="Cambria Math"/>
+              </w:rPr>
+              <m:t>m</m:t>
+            </m:r>
+            <m:d>
+              <m:dPr>
+                <m:ctrlPr>
+                  <w:rPr>
+                    <w:rFonts w:ascii="Cambria Math" w:hAnsi="Cambria Math"/>
+                    <w:i/>
+                  </w:rPr>
+                </m:ctrlPr>
+              </m:dPr>
+              <m:e>
+                <m:d>
+                  <m:dPr>
+                    <m:begChr m:val="{"/>
+                    <m:endChr m:val="}"/>
+                    <m:ctrlPr>
+                      <w:rPr>
+                        <w:rFonts w:ascii="Cambria Math" w:hAnsi="Cambria Math"/>
+                        <w:i/>
+                      </w:rPr>
+                    </m:ctrlPr>
+                  </m:dPr>
+                  <m:e>
+                    <m:r>
+                      <w:rPr>
+                        <w:rFonts w:ascii="Cambria Math" w:hAnsi="Cambria Math"/>
+                      </w:rPr>
+                      <m:t>a,b</m:t>
+                    </m:r>
+                  </m:e>
+                </m:d>
+              </m:e>
+            </m:d>
+            <m:r>
+              <w:rPr>
+                <w:rFonts w:ascii="Cambria Math" w:hAnsi="Cambria Math"/>
+              </w:rPr>
+              <m:t>=5</m:t>
+            </m:r>
+          </m:oMath>
+          <w:r>
+            <w:rPr>
+              <w:rFonts w:eastAsiaTheme="minorEastAsia"/>
+            </w:rPr>
+            <w:t>,</w:t>
+          </w:r>
+          <w:r>
+            <w:t xml:space="preserve"> </w:t>
+          </w:r>
+          <m:oMath>
+            <m:r>
+              <w:rPr>
+                <w:rFonts w:ascii="Cambria Math" w:hAnsi="Cambria Math"/>
+              </w:rPr>
+              <m:t>m</m:t>
+            </m:r>
+            <m:d>
+              <m:dPr>
+                <m:ctrlPr>
+                  <w:rPr>
+                    <w:rFonts w:ascii="Cambria Math" w:hAnsi="Cambria Math"/>
+                    <w:i/>
+                  </w:rPr>
+                </m:ctrlPr>
+              </m:dPr>
+              <m:e>
+                <m:d>
+                  <m:dPr>
+                    <m:begChr m:val="{"/>
+                    <m:endChr m:val="}"/>
+                    <m:ctrlPr>
+                      <w:rPr>
+                        <w:rFonts w:ascii="Cambria Math" w:hAnsi="Cambria Math"/>
+                        <w:i/>
+                      </w:rPr>
+                    </m:ctrlPr>
+                  </m:dPr>
+                  <m:e>
+                    <m:r>
+                      <w:rPr>
+                        <w:rFonts w:ascii="Cambria Math" w:hAnsi="Cambria Math"/>
+                      </w:rPr>
+                      <m:t>a,b,c</m:t>
+                    </m:r>
+                  </m:e>
+                </m:d>
+              </m:e>
+            </m:d>
+            <m:r>
+              <w:rPr>
+                <w:rFonts w:ascii="Cambria Math" w:hAnsi="Cambria Math"/>
+              </w:rPr>
+              <m:t>=8</m:t>
+            </m:r>
+          </m:oMath>
+          <w:r>
+            <w:rPr>
+              <w:rFonts w:eastAsiaTheme="minorEastAsia"/>
+            </w:rPr>
+            <w:t>.</w:t>
+          </w:r>
+        </w:p>
+        <w:p>
+          <w:pPr>
+            <w:pStyle w:val="Heading2"/>
+          </w:pPr>
+          <w:r>
+            <w:t>Решение</w:t>
+          </w:r>
+        </w:p>
+        <w:p>
+          <w:pPr>
             <w:ind w:firstLine="567"/>
           </w:pPr>
         </w:p>
         <w:p>
           <w:pPr>
+            <w:pStyle w:val="Heading1"/>
+          </w:pPr>
+          <w:r>
+            <w:t>Задание 3</w:t>
+          </w:r>
+        </w:p>
+        <w:p>
+          <w:pPr>
             <w:pStyle w:val="Heading2"/>
           </w:pPr>
           <w:r>
             <w:t>Постановка задачи</w:t>
           </w:r>
+        </w:p>
+        <w:p>
+          <w:pPr>
+            <w:ind w:firstLine="567"/>
+          </w:pPr>
+          <w:r>
+            <w:t>Пусть</w:t>
+          </w:r>
+          <w:r>
+            <w:t xml:space="preserve"> </w:t>
+          </w:r>
+          <m:oMath>
+            <m:r>
+              <w:rPr>
+                <w:rFonts w:ascii="Cambria Math" w:hAnsi="Cambria Math"/>
+              </w:rPr>
+              <m:t>X=</m:t>
+            </m:r>
+            <m:r>
+              <m:rPr>
+                <m:scr m:val="double-struck"/>
+              </m:rPr>
+              <w:rPr>
+                <w:rFonts w:ascii="Cambria Math" w:hAnsi="Cambria Math"/>
+              </w:rPr>
+              <m:t>N</m:t>
+            </m:r>
+          </m:oMath>
+          <w:r>
+            <w:t xml:space="preserve">, </w:t>
+          </w:r>
+          <m:oMath>
+            <m:r>
+              <w:rPr>
+                <w:rFonts w:ascii="Cambria Math" w:hAnsi="Cambria Math"/>
+                <w:lang w:val="en-US"/>
+              </w:rPr>
+              <m:t>K</m:t>
+            </m:r>
+          </m:oMath>
+          <w:r>
+            <w:rPr>
+              <w:rFonts w:eastAsiaTheme="minorEastAsia"/>
+            </w:rPr>
+            <w:t xml:space="preserve"> </w:t>
+          </w:r>
+          <w:r>
+            <w:t>– кольцо, состоящее из конечных</w:t>
+          </w:r>
+          <w:r>
+            <w:t xml:space="preserve"> </w:t>
+          </w:r>
+          <w:r>
+            <w:t>подмножеств множества</w:t>
+          </w:r>
+          <w:r>
+            <w:t xml:space="preserve"> </w:t>
+          </w:r>
+          <m:oMath>
+            <m:r>
+              <m:rPr>
+                <m:scr m:val="double-struck"/>
+              </m:rPr>
+              <w:rPr>
+                <w:rFonts w:ascii="Cambria Math" w:hAnsi="Cambria Math"/>
+              </w:rPr>
+              <m:t>N</m:t>
+            </m:r>
+          </m:oMath>
+          <w:r>
+            <w:t xml:space="preserve">. Задает ли </w:t>
+          </w:r>
+          <m:oMath>
+            <m:r>
+              <w:rPr>
+                <w:rFonts w:ascii="Cambria Math" w:hAnsi="Cambria Math"/>
+              </w:rPr>
+              <m:t>m</m:t>
+            </m:r>
+            <m:d>
+              <m:dPr>
+                <m:ctrlPr>
+                  <w:rPr>
+                    <w:rFonts w:ascii="Cambria Math" w:hAnsi="Cambria Math"/>
+                    <w:i/>
+                  </w:rPr>
+                </m:ctrlPr>
+              </m:dPr>
+              <m:e>
+                <m:r>
+                  <w:rPr>
+                    <w:rFonts w:ascii="Cambria Math" w:hAnsi="Cambria Math"/>
+                  </w:rPr>
+                  <m:t>A</m:t>
+                </m:r>
+              </m:e>
+            </m:d>
+            <m:r>
+              <w:rPr>
+                <w:rFonts w:ascii="Cambria Math" w:hAnsi="Cambria Math"/>
+              </w:rPr>
+              <m:t>=</m:t>
+            </m:r>
+            <m:nary>
+              <m:naryPr>
+                <m:chr m:val="∑"/>
+                <m:limLoc m:val="undOvr"/>
+                <m:supHide m:val="1"/>
+                <m:ctrlPr>
+                  <w:rPr>
+                    <w:rFonts w:ascii="Cambria Math" w:hAnsi="Cambria Math"/>
+                    <w:i/>
+                  </w:rPr>
+                </m:ctrlPr>
+              </m:naryPr>
+              <m:sub>
+                <m:r>
+                  <w:rPr>
+                    <w:rFonts w:ascii="Cambria Math" w:hAnsi="Cambria Math"/>
+                  </w:rPr>
+                  <m:t>n∈A</m:t>
+                </m:r>
+              </m:sub>
+              <m:sup/>
+              <m:e>
+                <m:f>
+                  <m:fPr>
+                    <m:ctrlPr>
+                      <w:rPr>
+                        <w:rFonts w:ascii="Cambria Math" w:hAnsi="Cambria Math"/>
+                        <w:i/>
+                      </w:rPr>
+                    </m:ctrlPr>
+                  </m:fPr>
+                  <m:num>
+                    <m:r>
+                      <w:rPr>
+                        <w:rFonts w:ascii="Cambria Math" w:hAnsi="Cambria Math"/>
+                      </w:rPr>
+                      <m:t>1</m:t>
+                    </m:r>
+                  </m:num>
+                  <m:den>
+                    <m:r>
+                      <w:rPr>
+                        <w:rFonts w:ascii="Cambria Math" w:hAnsi="Cambria Math"/>
+                      </w:rPr>
+                      <m:t>n</m:t>
+                    </m:r>
+                  </m:den>
+                </m:f>
+              </m:e>
+            </m:nary>
+          </m:oMath>
+          <w:r>
+            <w:t xml:space="preserve"> </w:t>
+          </w:r>
+          <w:r>
+            <w:t>меру на K?</w:t>
+          </w:r>
+        </w:p>
+        <w:p>
+          <w:pPr>
+            <w:pStyle w:val="Heading2"/>
+          </w:pPr>
+          <w:r>
+            <w:t>Решение</w:t>
+          </w:r>
+        </w:p>
+        <w:p>
+          <w:pPr>
+            <w:ind w:firstLine="567"/>
+          </w:pPr>
+        </w:p>
+        <w:p>
+          <w:pPr>
+            <w:pStyle w:val="Heading1"/>
+            <w:rPr>
+              <w:lang w:val="en-US"/>
+            </w:rPr>
+          </w:pPr>
+          <w:r>
+            <w:t xml:space="preserve">Задание 4 </w:t>
+          </w:r>
+        </w:p>
+        <w:p>
+          <w:pPr>
+            <w:pStyle w:val="Heading2"/>
+            <w:rPr>
+              <w:lang w:val="en-US"/>
+            </w:rPr>
+          </w:pPr>
+          <w:r>
+            <w:t>Постановка задачи</w:t>
+          </w:r>
+        </w:p>
+        <w:p>
+          <w:pPr>
+            <w:rPr>
+              <w:rFonts w:eastAsiaTheme="minorEastAsia"/>
+              <w:lang w:val="en-US"/>
+            </w:rPr>
+          </w:pPr>
+          <w:r>
+            <w:t>Пусть</w:t>
+          </w:r>
+          <w:r>
+            <w:t xml:space="preserve"> </w:t>
+          </w:r>
+          <m:oMath>
+            <m:r>
+              <w:rPr>
+                <w:rFonts w:ascii="Cambria Math" w:hAnsi="Cambria Math"/>
+              </w:rPr>
+              <m:t>X=</m:t>
+            </m:r>
+            <m:r>
+              <w:rPr>
+                <w:rFonts w:ascii="Cambria Math" w:hAnsi="Cambria Math"/>
+              </w:rPr>
+              <m:t>[-1,1)</m:t>
+            </m:r>
+          </m:oMath>
+          <w:r>
+            <w:t xml:space="preserve">, полукольцо </w:t>
+          </w:r>
+          <m:oMath>
+            <m:r>
+              <w:rPr>
+                <w:rFonts w:ascii="Cambria Math" w:hAnsi="Cambria Math"/>
+              </w:rPr>
+              <m:t>S={</m:t>
+            </m:r>
+            <m:d>
+              <m:dPr>
+                <m:begChr m:val="["/>
+                <m:ctrlPr>
+                  <w:rPr>
+                    <w:rFonts w:ascii="Cambria Math" w:hAnsi="Cambria Math"/>
+                    <w:i/>
+                  </w:rPr>
+                </m:ctrlPr>
+              </m:dPr>
+              <m:e>
+                <m:r>
+                  <w:rPr>
+                    <w:rFonts w:ascii="Cambria Math" w:hAnsi="Cambria Math"/>
+                  </w:rPr>
+                  <m:t>a,b</m:t>
+                </m:r>
+              </m:e>
+            </m:d>
+            <m:r>
+              <w:rPr>
+                <w:rFonts w:ascii="Cambria Math" w:hAnsi="Cambria Math"/>
+              </w:rPr>
+              <m:t>⊂X}</m:t>
+            </m:r>
+          </m:oMath>
+          <w:r>
+            <w:t>,</w:t>
+          </w:r>
+          <w:r>
+            <w:t xml:space="preserve"> </w:t>
+          </w:r>
+          <m:oMath>
+            <m:r>
+              <w:rPr>
+                <w:rFonts w:ascii="Cambria Math" w:hAnsi="Cambria Math"/>
+              </w:rPr>
+              <m:t>m</m:t>
+            </m:r>
+            <m:d>
+              <m:dPr>
+                <m:ctrlPr>
+                  <w:rPr>
+                    <w:rFonts w:ascii="Cambria Math" w:hAnsi="Cambria Math"/>
+                    <w:i/>
+                  </w:rPr>
+                </m:ctrlPr>
+              </m:dPr>
+              <m:e>
+                <m:d>
+                  <m:dPr>
+                    <m:begChr m:val="["/>
+                    <m:ctrlPr>
+                      <w:rPr>
+                        <w:rFonts w:ascii="Cambria Math" w:hAnsi="Cambria Math"/>
+                        <w:i/>
+                      </w:rPr>
+                    </m:ctrlPr>
+                  </m:dPr>
+                  <m:e>
+                    <m:r>
+                      <w:rPr>
+                        <w:rFonts w:ascii="Cambria Math" w:hAnsi="Cambria Math"/>
+                      </w:rPr>
+                      <m:t>a,b</m:t>
+                    </m:r>
+                  </m:e>
+                </m:d>
+              </m:e>
+            </m:d>
+            <m:r>
+              <w:rPr>
+                <w:rFonts w:ascii="Cambria Math" w:hAnsi="Cambria Math"/>
+              </w:rPr>
+              <m:t>=F</m:t>
+            </m:r>
+            <m:d>
+              <m:dPr>
+                <m:ctrlPr>
+                  <w:rPr>
+                    <w:rFonts w:ascii="Cambria Math" w:hAnsi="Cambria Math"/>
+                    <w:i/>
+                  </w:rPr>
+                </m:ctrlPr>
+              </m:dPr>
+              <m:e>
+                <m:r>
+                  <w:rPr>
+                    <w:rFonts w:ascii="Cambria Math" w:hAnsi="Cambria Math"/>
+                  </w:rPr>
+                  <m:t>a</m:t>
+                </m:r>
+              </m:e>
+            </m:d>
+            <m:r>
+              <w:rPr>
+                <w:rFonts w:ascii="Cambria Math" w:hAnsi="Cambria Math"/>
+              </w:rPr>
+              <m:t>-F(b)</m:t>
+            </m:r>
+          </m:oMath>
+          <w:r>
+            <w:t xml:space="preserve">. При каких значениях параметра </w:t>
+          </w:r>
+          <w:r>
+            <w:t>α</w:t>
+          </w:r>
+          <w:r>
+            <w:t xml:space="preserve"> </w:t>
+          </w:r>
+          <w:r>
+            <w:t>эта формула</w:t>
+          </w:r>
+          <w:r>
+            <w:t xml:space="preserve"> </w:t>
+          </w:r>
+          <w:r>
+            <w:t>задает меру,</w:t>
+          </w:r>
+          <m:oMath>
+            <m:r>
+              <w:rPr>
+                <w:rFonts w:ascii="Cambria Math" w:hAnsi="Cambria Math"/>
+              </w:rPr>
+              <m:t xml:space="preserve"> </m:t>
+            </m:r>
+            <m:r>
+              <w:rPr>
+                <w:rFonts w:ascii="Cambria Math" w:hAnsi="Cambria Math"/>
+              </w:rPr>
+              <m:t/>
+            </m:r>
+            <w:proofErr w:type="gramStart"/>
+            <m:r>
+              <w:rPr>
+                <w:rFonts w:ascii="Cambria Math" w:hAnsi="Cambria Math"/>
+              </w:rPr>
+              <m:t/>
+            </m:r>
+          </m:oMath>
+          <w:r>
+            <w:t>-</w:t>
+          </w:r>
+          <w:proofErr w:type="gramEnd"/>
+          <w:r>
+            <w:t xml:space="preserve">аддитивную меру. Если мера не является </w:t>
+          </w:r>
+          <m:oMath>
+            <m:r>
+              <w:rPr>
+                <w:rFonts w:ascii="Cambria Math" w:hAnsi="Cambria Math"/>
+              </w:rPr>
+              <m:t>σ</m:t>
+            </m:r>
+          </m:oMath>
+          <w:r>
+            <w:t xml:space="preserve"> </w:t>
+          </w:r>
+          <w:proofErr w:type="gramStart"/>
+          <w:r>
+            <w:t>-</w:t>
+          </w:r>
+          <w:proofErr w:type="spellStart"/>
+          <w:r>
+            <w:t>а</w:t>
+          </w:r>
+          <w:proofErr w:type="gramEnd"/>
+          <w:r>
+            <w:t>ддитивной,то</w:t>
+          </w:r>
+          <w:proofErr w:type="spellEnd"/>
+          <w:r>
+            <w:t xml:space="preserve"> указать полуинтервал</w:t>
+          </w:r>
+          <w:r>
+            <w:t xml:space="preserve"> </w:t>
+          </w:r>
+          <m:oMath>
+            <m:r>
+              <w:rPr>
+                <w:rFonts w:ascii="Cambria Math" w:hAnsi="Cambria Math"/>
+              </w:rPr>
+              <m:t>[α,β)</m:t>
+            </m:r>
+          </m:oMath>
+          <w:r>
+            <w:t xml:space="preserve"> </w:t>
+          </w:r>
+          <w:r>
+            <w:t>и его разбиение</w:t>
+          </w:r>
+          <m:oMath>
+            <m:d>
+              <m:dPr>
+                <m:begChr m:val="["/>
+                <m:ctrlPr>
+                  <w:rPr>
+                    <w:rFonts w:ascii="Cambria Math" w:hAnsi="Cambria Math"/>
+                    <w:i/>
+                  </w:rPr>
+                </m:ctrlPr>
+              </m:dPr>
+              <m:e>
+                <m:r>
+                  <w:rPr>
+                    <w:rFonts w:ascii="Cambria Math" w:hAnsi="Cambria Math"/>
+                  </w:rPr>
+                  <m:t>α,β</m:t>
+                </m:r>
+              </m:e>
+            </m:d>
+            <m:r>
+              <w:rPr>
+                <w:rFonts w:ascii="Cambria Math" w:hAnsi="Cambria Math"/>
+              </w:rPr>
+              <m:t xml:space="preserve">= </m:t>
+            </m:r>
+            <m:nary>
+              <m:naryPr>
+                <m:chr m:val="∐"/>
+                <m:limLoc m:val="undOvr"/>
+                <m:ctrlPr>
+                  <w:rPr>
+                    <w:rFonts w:ascii="Cambria Math" w:hAnsi="Cambria Math"/>
+                    <w:i/>
+                  </w:rPr>
+                </m:ctrlPr>
+              </m:naryPr>
+              <m:sub>
+                <m:r>
+                  <w:rPr>
+                    <w:rFonts w:ascii="Cambria Math" w:hAnsi="Cambria Math"/>
+                  </w:rPr>
+                  <m:t>k=1</m:t>
+                </m:r>
+              </m:sub>
+              <m:sup>
+                <m:r>
+                  <w:rPr>
+                    <w:rFonts w:ascii="Cambria Math" w:hAnsi="Cambria Math"/>
+                  </w:rPr>
+                  <m:t>∞</m:t>
+                </m:r>
+              </m:sup>
+              <m:e>
+                <m:r>
+                  <w:rPr>
+                    <w:rFonts w:ascii="Cambria Math" w:hAnsi="Cambria Math"/>
+                  </w:rPr>
+                  <m:t>[</m:t>
+                </m:r>
+                <m:sSub>
+                  <m:sSubPr>
+                    <m:ctrlPr>
+                      <w:rPr>
+                        <w:rFonts w:ascii="Cambria Math" w:hAnsi="Cambria Math"/>
+                        <w:i/>
+                      </w:rPr>
+                    </m:ctrlPr>
+                  </m:sSubPr>
+                  <m:e>
+                    <m:r>
+                      <w:rPr>
+                        <w:rFonts w:ascii="Cambria Math" w:hAnsi="Cambria Math"/>
+                      </w:rPr>
+                      <m:t>α</m:t>
+                    </m:r>
+                  </m:e>
+                  <m:sub>
+                    <m:r>
+                      <w:rPr>
+                        <w:rFonts w:ascii="Cambria Math" w:hAnsi="Cambria Math"/>
+                      </w:rPr>
+                      <m:t>k</m:t>
+                    </m:r>
+                  </m:sub>
+                </m:sSub>
+                <m:r>
+                  <w:rPr>
+                    <w:rFonts w:ascii="Cambria Math" w:hAnsi="Cambria Math"/>
+                  </w:rPr>
+                  <m:t>,</m:t>
+                </m:r>
+                <m:sSub>
+                  <m:sSubPr>
+                    <m:ctrlPr>
+                      <w:rPr>
+                        <w:rFonts w:ascii="Cambria Math" w:hAnsi="Cambria Math"/>
+                        <w:i/>
+                      </w:rPr>
+                    </m:ctrlPr>
+                  </m:sSubPr>
+                  <m:e>
+                    <m:r>
+                      <w:rPr>
+                        <w:rFonts w:ascii="Cambria Math" w:hAnsi="Cambria Math"/>
+                      </w:rPr>
+                      <m:t>β</m:t>
+                    </m:r>
+                  </m:e>
+                  <m:sub>
+                    <m:r>
+                      <w:rPr>
+                        <w:rFonts w:ascii="Cambria Math" w:hAnsi="Cambria Math"/>
+                      </w:rPr>
+                      <m:t>k</m:t>
+                    </m:r>
+                  </m:sub>
+                </m:sSub>
+                <m:r>
+                  <w:rPr>
+                    <w:rFonts w:ascii="Cambria Math" w:hAnsi="Cambria Math"/>
+                  </w:rPr>
+                  <m:t>)</m:t>
+                </m:r>
+              </m:e>
+            </m:nary>
+          </m:oMath>
+          <w:r>
+            <w:rPr>
+              <w:rFonts w:eastAsiaTheme="minorEastAsia"/>
+            </w:rPr>
+            <w:t xml:space="preserve"> </w:t>
+          </w:r>
+          <w:r>
+            <w:t>такое,</w:t>
+          </w:r>
+          <w:r>
+            <w:t xml:space="preserve"> </w:t>
+          </w:r>
+          <w:r>
+            <w:t>что</w:t>
+          </w:r>
+          <w:r>
+            <w:t xml:space="preserve"> </w:t>
+          </w:r>
+          <m:oMath>
+            <m:r>
+              <w:rPr>
+                <w:rFonts w:ascii="Cambria Math" w:hAnsi="Cambria Math"/>
+              </w:rPr>
+              <m:t>m</m:t>
+            </m:r>
+            <m:d>
+              <m:dPr>
+                <m:ctrlPr>
+                  <w:rPr>
+                    <w:rFonts w:ascii="Cambria Math" w:hAnsi="Cambria Math"/>
+                    <w:i/>
+                  </w:rPr>
+                </m:ctrlPr>
+              </m:dPr>
+              <m:e>
+                <m:d>
+                  <m:dPr>
+                    <m:begChr m:val="["/>
+                    <m:ctrlPr>
+                      <w:rPr>
+                        <w:rFonts w:ascii="Cambria Math" w:hAnsi="Cambria Math"/>
+                        <w:i/>
+                      </w:rPr>
+                    </m:ctrlPr>
+                  </m:dPr>
+                  <m:e>
+                    <m:r>
+                      <w:rPr>
+                        <w:rFonts w:ascii="Cambria Math" w:hAnsi="Cambria Math"/>
+                      </w:rPr>
+                      <m:t>α,β</m:t>
+                    </m:r>
+                  </m:e>
+                </m:d>
+              </m:e>
+            </m:d>
+            <m:r>
+              <w:rPr>
+                <w:rFonts w:ascii="Cambria Math" w:hAnsi="Cambria Math"/>
+              </w:rPr>
+              <m:t xml:space="preserve">≠ </m:t>
+            </m:r>
+            <m:nary>
+              <m:naryPr>
+                <m:chr m:val="∑"/>
+                <m:limLoc m:val="undOvr"/>
+                <m:ctrlPr>
+                  <w:rPr>
+                    <w:rFonts w:ascii="Cambria Math" w:hAnsi="Cambria Math"/>
+                    <w:i/>
+                  </w:rPr>
+                </m:ctrlPr>
+              </m:naryPr>
+              <m:sub>
+                <m:r>
+                  <w:rPr>
+                    <w:rFonts w:ascii="Cambria Math" w:hAnsi="Cambria Math"/>
+                  </w:rPr>
+                  <m:t>k=1</m:t>
+                </m:r>
+              </m:sub>
+              <m:sup>
+                <m:r>
+                  <w:rPr>
+                    <w:rFonts w:ascii="Cambria Math" w:hAnsi="Cambria Math"/>
+                  </w:rPr>
+                  <m:t>∞</m:t>
+                </m:r>
+              </m:sup>
+              <m:e>
+                <m:r>
+                  <w:rPr>
+                    <w:rFonts w:ascii="Cambria Math" w:hAnsi="Cambria Math"/>
+                  </w:rPr>
+                  <m:t>m(</m:t>
+                </m:r>
+                <m:d>
+                  <m:dPr>
+                    <m:begChr m:val="["/>
+                    <m:ctrlPr>
+                      <w:rPr>
+                        <w:rFonts w:ascii="Cambria Math" w:hAnsi="Cambria Math"/>
+                        <w:i/>
+                      </w:rPr>
+                    </m:ctrlPr>
+                  </m:dPr>
+                  <m:e>
+                    <m:sSub>
+                      <m:sSubPr>
+                        <m:ctrlPr>
+                          <w:rPr>
+                            <w:rFonts w:ascii="Cambria Math" w:hAnsi="Cambria Math"/>
+                            <w:i/>
+                          </w:rPr>
+                        </m:ctrlPr>
+                      </m:sSubPr>
+                      <m:e>
+                        <m:r>
+                          <w:rPr>
+                            <w:rFonts w:ascii="Cambria Math" w:hAnsi="Cambria Math"/>
+                          </w:rPr>
+                          <m:t>α</m:t>
+                        </m:r>
+                      </m:e>
+                      <m:sub>
+                        <m:r>
+                          <w:rPr>
+                            <w:rFonts w:ascii="Cambria Math" w:hAnsi="Cambria Math"/>
+                          </w:rPr>
+                          <m:t>k</m:t>
+                        </m:r>
+                      </m:sub>
+                    </m:sSub>
+                    <m:r>
+                      <w:rPr>
+                        <w:rFonts w:ascii="Cambria Math" w:hAnsi="Cambria Math"/>
+                      </w:rPr>
+                      <m:t>,</m:t>
+                    </m:r>
+                    <m:sSub>
+                      <m:sSubPr>
+                        <m:ctrlPr>
+                          <w:rPr>
+                            <w:rFonts w:ascii="Cambria Math" w:hAnsi="Cambria Math"/>
+                            <w:i/>
+                          </w:rPr>
+                        </m:ctrlPr>
+                      </m:sSubPr>
+                      <m:e>
+                        <m:r>
+                          <w:rPr>
+                            <w:rFonts w:ascii="Cambria Math" w:hAnsi="Cambria Math"/>
+                          </w:rPr>
+                          <m:t>β</m:t>
+                        </m:r>
+                      </m:e>
+                      <m:sub>
+                        <m:r>
+                          <w:rPr>
+                            <w:rFonts w:ascii="Cambria Math" w:hAnsi="Cambria Math"/>
+                          </w:rPr>
+                          <m:t>k</m:t>
+                        </m:r>
+                      </m:sub>
+                    </m:sSub>
+                  </m:e>
+                </m:d>
+                <m:r>
+                  <w:rPr>
+                    <w:rFonts w:ascii="Cambria Math" w:hAnsi="Cambria Math"/>
+                  </w:rPr>
+                  <m:t>)</m:t>
+                </m:r>
+              </m:e>
+            </m:nary>
+          </m:oMath>
+          <w:r>
+            <w:rPr>
+              <w:rFonts w:eastAsiaTheme="minorEastAsia"/>
+            </w:rPr>
+            <w:t>.</w:t>
+          </w:r>
+        </w:p>
+        <w:p>
+          <w:pPr>
+            <w:rPr>
+              <w:lang w:val="en-US"/>
+            </w:rPr>
+          </w:pPr>
+          <m:oMathPara>
+            <m:oMath>
+              <m:r>
+                <w:rPr>
+                  <w:rFonts w:ascii="Cambria Math" w:hAnsi="Cambria Math"/>
+                </w:rPr>
+                <m:t>F</m:t>
+              </m:r>
+              <m:d>
+                <m:dPr>
+                  <m:ctrlPr>
+                    <w:rPr>
+                      <w:rFonts w:ascii="Cambria Math" w:hAnsi="Cambria Math"/>
+                      <w:i/>
+                    </w:rPr>
+                  </m:ctrlPr>
+                </m:dPr>
+                <m:e>
+                  <m:r>
+                    <w:rPr>
+                      <w:rFonts w:ascii="Cambria Math" w:hAnsi="Cambria Math"/>
+                    </w:rPr>
+                    <m:t>x</m:t>
+                  </m:r>
+                </m:e>
+              </m:d>
+              <m:r>
+                <w:rPr>
+                  <w:rFonts w:ascii="Cambria Math" w:hAnsi="Cambria Math"/>
+                </w:rPr>
+                <m:t xml:space="preserve">= </m:t>
+              </m:r>
+              <m:d>
+                <m:dPr>
+                  <m:begChr m:val="{"/>
+                  <m:endChr m:val=""/>
+                  <m:ctrlPr>
+                    <w:rPr>
+                      <w:rFonts w:ascii="Cambria Math" w:hAnsi="Cambria Math"/>
+                      <w:i/>
+                    </w:rPr>
+                  </m:ctrlPr>
+                </m:dPr>
+                <m:e>
+                  <m:m>
+                    <m:mPr>
+                      <m:mcs>
+                        <m:mc>
+                          <m:mcPr>
+                            <m:count m:val="1"/>
+                            <m:mcJc m:val="center"/>
+                          </m:mcPr>
+                        </m:mc>
+                      </m:mcs>
+                      <m:ctrlPr>
+                        <w:rPr>
+                          <w:rFonts w:ascii="Cambria Math" w:hAnsi="Cambria Math"/>
+                          <w:i/>
+                        </w:rPr>
+                      </m:ctrlPr>
+                    </m:mPr>
+                    <m:mr>
+                      <m:e>
+                        <m:r>
+                          <w:rPr>
+                            <w:rFonts w:ascii="Cambria Math" w:hAnsi="Cambria Math"/>
+                          </w:rPr>
+                          <m:t>x+2, x∈[-1,-</m:t>
+                        </m:r>
+                        <m:f>
+                          <m:fPr>
+                            <m:ctrlPr>
+                              <w:rPr>
+                                <w:rFonts w:ascii="Cambria Math" w:hAnsi="Cambria Math"/>
+                                <w:i/>
+                              </w:rPr>
+                            </m:ctrlPr>
+                          </m:fPr>
+                          <m:num>
+                            <m:r>
+                              <w:rPr>
+                                <w:rFonts w:ascii="Cambria Math" w:hAnsi="Cambria Math"/>
+                              </w:rPr>
+                              <m:t>1</m:t>
+                            </m:r>
+                          </m:num>
+                          <m:den>
+                            <m:r>
+                              <w:rPr>
+                                <w:rFonts w:ascii="Cambria Math" w:hAnsi="Cambria Math"/>
+                              </w:rPr>
+                              <m:t>2</m:t>
+                            </m:r>
+                          </m:den>
+                        </m:f>
+                        <m:r>
+                          <w:rPr>
+                            <w:rFonts w:ascii="Cambria Math" w:hAnsi="Cambria Math"/>
+                          </w:rPr>
+                          <m:t>)</m:t>
+                        </m:r>
+                      </m:e>
+                    </m:mr>
+                    <m:mr>
+                      <m:e>
+                        <m:r>
+                          <w:rPr>
+                            <w:rFonts w:ascii="Cambria Math" w:hAnsi="Cambria Math"/>
+                          </w:rPr>
+                          <m:t>α, x=-</m:t>
+                        </m:r>
+                        <m:f>
+                          <m:fPr>
+                            <m:ctrlPr>
+                              <w:rPr>
+                                <w:rFonts w:ascii="Cambria Math" w:hAnsi="Cambria Math"/>
+                                <w:i/>
+                              </w:rPr>
+                            </m:ctrlPr>
+                          </m:fPr>
+                          <m:num>
+                            <m:r>
+                              <w:rPr>
+                                <w:rFonts w:ascii="Cambria Math" w:hAnsi="Cambria Math"/>
+                              </w:rPr>
+                              <m:t>1</m:t>
+                            </m:r>
+                          </m:num>
+                          <m:den>
+                            <m:r>
+                              <w:rPr>
+                                <w:rFonts w:ascii="Cambria Math" w:hAnsi="Cambria Math"/>
+                              </w:rPr>
+                              <m:t>2</m:t>
+                            </m:r>
+                          </m:den>
+                        </m:f>
+                      </m:e>
+                    </m:mr>
+                    <m:mr>
+                      <m:e>
+                        <m:r>
+                          <w:rPr>
+                            <w:rFonts w:ascii="Cambria Math" w:hAnsi="Cambria Math"/>
+                          </w:rPr>
+                          <m:t>x+4, x∈(-</m:t>
+                        </m:r>
+                        <m:f>
+                          <m:fPr>
+                            <m:ctrlPr>
+                              <w:rPr>
+                                <w:rFonts w:ascii="Cambria Math" w:hAnsi="Cambria Math"/>
+                                <w:i/>
+                              </w:rPr>
+                            </m:ctrlPr>
+                          </m:fPr>
+                          <m:num>
+                            <m:r>
+                              <w:rPr>
+                                <w:rFonts w:ascii="Cambria Math" w:hAnsi="Cambria Math"/>
+                              </w:rPr>
+                              <m:t>1</m:t>
+                            </m:r>
+                          </m:num>
+                          <m:den>
+                            <m:r>
+                              <w:rPr>
+                                <w:rFonts w:ascii="Cambria Math" w:hAnsi="Cambria Math"/>
+                              </w:rPr>
+                              <m:t>2</m:t>
+                            </m:r>
+                          </m:den>
+                        </m:f>
+                        <m:r>
+                          <w:rPr>
+                            <w:rFonts w:ascii="Cambria Math" w:hAnsi="Cambria Math"/>
+                          </w:rPr>
+                          <m:t>,1)</m:t>
+                        </m:r>
+                      </m:e>
+                    </m:mr>
+                  </m:m>
+                </m:e>
+              </m:d>
+            </m:oMath>
+          </m:oMathPara>
+          <w:bookmarkStart w:id="0" w:name="_GoBack"/>
+          <w:bookmarkEnd w:id="0"/>
         </w:p>
         <w:p>
           <w:pPr>
@@ -701,86 +1960,6 @@
           <w:pPr>
             <w:pStyle w:val="Heading2"/>
           </w:pPr>
-          <w:r>
-            <w:t>Решение</w:t>
-          </w:r>
-        </w:p>
-        <w:p>
-          <w:pPr>
-            <w:ind w:firstLine="567"/>
-          </w:pPr>
-        </w:p>
-        <w:p>
-          <w:pPr>
-            <w:pStyle w:val="Heading1"/>
-          </w:pPr>
-          <w:r>
-            <w:t>Задание 3</w:t>
-          </w:r>
-        </w:p>
-        <w:p>
-          <w:pPr>
-            <w:ind w:firstLine="567"/>
-          </w:pPr>
-        </w:p>
-        <w:p>
-          <w:pPr>
-            <w:pStyle w:val="Heading2"/>
-          </w:pPr>
-          <w:r>
-            <w:t>Постановка задачи</w:t>
-          </w:r>
-        </w:p>
-        <w:p>
-          <w:pPr>
-            <w:ind w:firstLine="567"/>
-          </w:pPr>
-        </w:p>
-        <w:p>
-          <w:pPr>
-            <w:pStyle w:val="Heading2"/>
-          </w:pPr>
-          <w:r>
-            <w:t>Решение</w:t>
-          </w:r>
-        </w:p>
-        <w:p>
-          <w:pPr>
-            <w:ind w:firstLine="567"/>
-          </w:pPr>
-        </w:p>
-        <w:p>
-          <w:pPr>
-            <w:pStyle w:val="Heading1"/>
-          </w:pPr>
-          <w:r>
-            <w:t xml:space="preserve">Задание 4 </w:t>
-          </w:r>
-        </w:p>
-        <w:p>
-          <w:pPr>
-            <w:ind w:firstLine="567"/>
-          </w:pPr>
-        </w:p>
-        <w:p>
-          <w:pPr>
-            <w:pStyle w:val="Heading2"/>
-          </w:pPr>
-          <w:r>
-            <w:t>Постановка задачи</w:t>
-          </w:r>
-        </w:p>
-        <w:p>
-          <w:pPr>
-            <w:ind w:firstLine="567"/>
-          </w:pPr>
-        </w:p>
-        <w:p>
-          <w:pPr>
-            <w:pStyle w:val="Heading2"/>
-          </w:pPr>
-          <w:bookmarkStart w:id="0" w:name="_GoBack"/>
-          <w:bookmarkEnd w:id="0"/>
           <w:r>
             <w:t>Решение</w:t>
           </w:r>
@@ -1720,11 +2899,17 @@
   </w:font>
   <w:font w:name="Tahoma">
     <w:panose1 w:val="020B0604030504040204"/>
-    <w:charset w:val="00"/>
+    <w:charset w:val="CC"/>
     <w:family w:val="swiss"/>
-    <w:notTrueType/>
     <w:pitch w:val="variable"/>
-    <w:sig w:usb0="00000003" w:usb1="00000000" w:usb2="00000000" w:usb3="00000000" w:csb0="00000001" w:csb1="00000000"/>
+    <w:sig w:usb0="E1002EFF" w:usb1="C000605B" w:usb2="00000029" w:usb3="00000000" w:csb0="000101FF" w:csb1="00000000"/>
+  </w:font>
+  <w:font w:name="Cambria Math">
+    <w:panose1 w:val="02040503050406030204"/>
+    <w:charset w:val="CC"/>
+    <w:family w:val="roman"/>
+    <w:pitch w:val="variable"/>
+    <w:sig w:usb0="E00002FF" w:usb1="420024FF" w:usb2="00000000" w:usb3="00000000" w:csb0="0000019F" w:csb1="00000000"/>
   </w:font>
 </w:fonts>
 </file>
@@ -1744,11 +2929,13 @@
   <w:rsids>
     <w:rsidRoot w:val="00AC078D"/>
     <w:rsid w:val="00021BF9"/>
+    <w:rsid w:val="000B5901"/>
     <w:rsid w:val="007A0470"/>
     <w:rsid w:val="00AC078D"/>
     <w:rsid w:val="00C05121"/>
     <w:rsid w:val="00E361F3"/>
     <w:rsid w:val="00EA3C7D"/>
+    <w:rsid w:val="00FA6B48"/>
   </w:rsids>
   <m:mathPr>
     <m:mathFont m:val="Cambria Math"/>
@@ -1986,7 +3173,7 @@
     <w:basedOn w:val="DefaultParagraphFont"/>
     <w:uiPriority w:val="99"/>
     <w:semiHidden/>
-    <w:rsid w:val="00EA3C7D"/>
+    <w:rsid w:val="00FA6B48"/>
     <w:rPr>
       <w:color w:val="808080"/>
     </w:rPr>
@@ -2210,7 +3397,7 @@
     <w:basedOn w:val="DefaultParagraphFont"/>
     <w:uiPriority w:val="99"/>
     <w:semiHidden/>
-    <w:rsid w:val="00EA3C7D"/>
+    <w:rsid w:val="00FA6B48"/>
     <w:rPr>
       <w:color w:val="808080"/>
     </w:rPr>

</xml_diff>

<commit_message>
Final version of Lab 2
</commit_message>
<xml_diff>
--- a/in_process/Lab_2.docx
+++ b/in_process/Lab_2.docx
@@ -190,7 +190,7 @@
                         <w:szCs w:val="44"/>
                         <w:lang w:val="ru-RU"/>
                       </w:rPr>
-                      <w:t>Лабораторная работа №1</w:t>
+                      <w:t>Лабораторная работа №2</w:t>
                     </w:r>
                   </w:p>
                 </w:tc>
@@ -238,6 +238,7 @@
                     <w:lang w:val="ru-RU"/>
                   </w:rPr>
                 </w:pPr>
+                <w:proofErr w:type="gramStart"/>
                 <w:r>
                   <w:rPr>
                     <w:bCs/>
@@ -246,6 +247,7 @@
                   </w:rPr>
                   <w:t>(</w:t>
                 </w:r>
+                <w:proofErr w:type="spellStart"/>
                 <w:sdt>
                   <w:sdtPr>
                     <w:rPr>
@@ -264,10 +266,12 @@
                         <w:sz w:val="28"/>
                         <w:lang w:val="ru-RU"/>
                       </w:rPr>
-                      <w:t>Отображения в нормированных векторных пространствах)</w:t>
+                      <w:t>TDiva</w:t>
                     </w:r>
+                    <w:proofErr w:type="spellEnd"/>
                   </w:sdtContent>
                 </w:sdt>
+                <w:proofErr w:type="gramEnd"/>
               </w:p>
             </w:tc>
           </w:tr>
@@ -350,7 +354,7 @@
             <mc:AlternateContent>
               <mc:Choice Requires="wps">
                 <w:drawing>
-                  <wp:anchor distT="0" distB="0" distL="114300" distR="114300" simplePos="0" relativeHeight="251665408" behindDoc="0" locked="0" layoutInCell="1" allowOverlap="1" wp14:anchorId="4B616283" wp14:editId="720D1520">
+                  <wp:anchor distT="0" distB="0" distL="114300" distR="114300" simplePos="0" relativeHeight="251665408" behindDoc="0" locked="0" layoutInCell="1" allowOverlap="1" wp14:anchorId="35F79E42" wp14:editId="777F15BA">
                     <wp:simplePos x="0" y="0"/>
                     <wp:positionH relativeFrom="column">
                       <wp:posOffset>4382770</wp:posOffset>
@@ -498,7 +502,7 @@
             <mc:AlternateContent>
               <mc:Choice Requires="wps">
                 <w:drawing>
-                  <wp:anchor distT="0" distB="0" distL="114300" distR="114300" simplePos="0" relativeHeight="251663360" behindDoc="0" locked="0" layoutInCell="1" allowOverlap="1" wp14:anchorId="7AF06F26" wp14:editId="74E4EEAD">
+                  <wp:anchor distT="0" distB="0" distL="114300" distR="114300" simplePos="0" relativeHeight="251663360" behindDoc="0" locked="0" layoutInCell="1" allowOverlap="1" wp14:anchorId="617172E9" wp14:editId="58523587">
                     <wp:simplePos x="0" y="0"/>
                     <wp:positionH relativeFrom="column">
                       <wp:posOffset>-17780</wp:posOffset>
@@ -864,7 +868,7 @@
           <m:oMath>
             <m:nary>
               <m:naryPr>
-                <m:chr m:val="⋃"/>
+                <m:chr m:val="∐"/>
                 <m:limLoc m:val="undOvr"/>
                 <m:supHide m:val="1"/>
                 <m:ctrlPr>
@@ -926,7 +930,21 @@
             <w:rPr>
               <w:rFonts w:eastAsiaTheme="minorEastAsia"/>
             </w:rPr>
-            <w:t xml:space="preserve">может быть не ограничено </w:t>
+            <w:t>м</w:t>
+          </w:r>
+          <w:proofErr w:type="spellStart"/>
+          <w:r>
+            <w:rPr>
+              <w:rFonts w:eastAsiaTheme="minorEastAsia"/>
+            </w:rPr>
+            <w:t>ожет</w:t>
+          </w:r>
+          <w:proofErr w:type="spellEnd"/>
+          <w:r>
+            <w:rPr>
+              <w:rFonts w:eastAsiaTheme="minorEastAsia"/>
+            </w:rPr>
+            <w:t xml:space="preserve"> быть не ограничено </w:t>
           </w:r>
           <w:r>
             <w:rPr>
@@ -1065,6 +1083,8 @@
           <w:r>
             <w:t>Задание 2</w:t>
           </w:r>
+          <w:bookmarkStart w:id="0" w:name="_GoBack"/>
+          <w:bookmarkEnd w:id="0"/>
         </w:p>
         <w:p>
           <w:pPr>
@@ -5257,8 +5277,6 @@
         </w:rPr>
         <w:t>:</w:t>
       </w:r>
-      <w:bookmarkStart w:id="0" w:name="_GoBack"/>
-      <w:bookmarkEnd w:id="0"/>
     </w:p>
     <w:p>
       <w:pPr>

</xml_diff>